<commit_message>
Diagramas e mais documentação
</commit_message>
<xml_diff>
--- a/Documentos/Modelo-Documento-Requisitos.docx
+++ b/Documentos/Modelo-Documento-Requisitos.docx
@@ -2093,7 +2093,7 @@
               </wp:inline>
             </w:drawing>
           </mc:Choice>
-          <mc:Fallback xmlns:mv="urn:schemas-microsoft-com:mac:vml" xmlns:mo="http://schemas.microsoft.com/office/mac/office/2008/main">
+          <mc:Fallback xmlns:mo="http://schemas.microsoft.com/office/mac/office/2008/main" xmlns:mv="urn:schemas-microsoft-com:mac:vml">
             <w:pict>
               <v:group w14:anchorId="039C3E64" id="Group_x0020_10" o:spid="_x0000_s1026" style="width:434.95pt;height:2.2pt;mso-position-horizontal-relative:char;mso-position-vertical-relative:line" coordsize="8699,44" o:gfxdata="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">
                 <v:line id="Line_x0020_11" o:spid="_x0000_s1027" style="position:absolute;visibility:visible;mso-wrap-style:square" from="0,22" to="8699,22" o:connectortype="straight" o:gfxdata="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" strokecolor="#1f487c" strokeweight="2.16pt"/>
@@ -2374,7 +2374,7 @@
               </wp:inline>
             </w:drawing>
           </mc:Choice>
-          <mc:Fallback xmlns:mv="urn:schemas-microsoft-com:mac:vml" xmlns:mo="http://schemas.microsoft.com/office/mac/office/2008/main">
+          <mc:Fallback xmlns:mo="http://schemas.microsoft.com/office/mac/office/2008/main" xmlns:mv="urn:schemas-microsoft-com:mac:vml">
             <w:pict>
               <v:group w14:anchorId="1E75BFC5" id="Group_x0020_8" o:spid="_x0000_s1026" style="width:434.95pt;height:2.2pt;mso-position-horizontal-relative:char;mso-position-vertical-relative:line" coordsize="8699,44" o:gfxdata="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">
                 <v:line id="Line_x0020_9" o:spid="_x0000_s1027" style="position:absolute;visibility:visible;mso-wrap-style:square" from="0,22" to="8699,22" o:connectortype="straight" o:gfxdata="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" strokecolor="#1f487c" strokeweight="2.16pt"/>
@@ -2459,7 +2459,23 @@
           <w:rFonts w:ascii="Calibri Light" w:eastAsia="Calibri Light" w:hAnsi="Calibri Light" w:cs="Calibri Light"/>
           <w:lang w:val="pt-BR"/>
         </w:rPr>
-        <w:t xml:space="preserve">Uma agência de turismo chamada CodeTur de pequeno porte que atua no ramo de pacotes turísticos voltado para desenvolvedores criada por Fernando Ramos em 2019 na região da Avenida Paulista em São Paulo. </w:t>
+        <w:t xml:space="preserve">Uma agência de turismo chamada </w:t>
+      </w:r>
+      <w:proofErr w:type="spellStart"/>
+      <w:r>
+        <w:rPr>
+          <w:rFonts w:ascii="Calibri Light" w:eastAsia="Calibri Light" w:hAnsi="Calibri Light" w:cs="Calibri Light"/>
+          <w:lang w:val="pt-BR"/>
+        </w:rPr>
+        <w:t>CodeTur</w:t>
+      </w:r>
+      <w:proofErr w:type="spellEnd"/>
+      <w:r>
+        <w:rPr>
+          <w:rFonts w:ascii="Calibri Light" w:eastAsia="Calibri Light" w:hAnsi="Calibri Light" w:cs="Calibri Light"/>
+          <w:lang w:val="pt-BR"/>
+        </w:rPr>
+        <w:t xml:space="preserve"> de pequeno porte que atua no ramo de pacotes turísticos voltado para desenvolvedores criada por Fernando Ramos em 2019 na região da Avenida Paulista em São Paulo. </w:t>
       </w:r>
     </w:p>
     <w:p>
@@ -3233,8 +3249,6 @@
         <w:tab/>
         <w:t>Conta na PlayStore</w:t>
       </w:r>
-      <w:bookmarkStart w:id="8" w:name="_GoBack"/>
-      <w:bookmarkEnd w:id="8"/>
     </w:p>
     <w:p>
       <w:pPr>
@@ -3267,8 +3281,8 @@
         <w:spacing w:before="100" w:after="19"/>
         <w:ind w:hanging="433"/>
       </w:pPr>
-      <w:bookmarkStart w:id="9" w:name="_bookmark8"/>
-      <w:bookmarkEnd w:id="9"/>
+      <w:bookmarkStart w:id="8" w:name="_bookmark8"/>
+      <w:bookmarkEnd w:id="8"/>
       <w:r>
         <w:rPr>
           <w:color w:val="1F487C"/>
@@ -3354,7 +3368,7 @@
               </wp:inline>
             </w:drawing>
           </mc:Choice>
-          <mc:Fallback xmlns:mv="urn:schemas-microsoft-com:mac:vml" xmlns:mo="http://schemas.microsoft.com/office/mac/office/2008/main">
+          <mc:Fallback xmlns:mo="http://schemas.microsoft.com/office/mac/office/2008/main" xmlns:mv="urn:schemas-microsoft-com:mac:vml">
             <w:pict>
               <v:group w14:anchorId="1451D065" id="Group_x0020_6" o:spid="_x0000_s1026" style="width:434.95pt;height:2.2pt;mso-position-horizontal-relative:char;mso-position-vertical-relative:line" coordsize="8699,44" o:gfxdata="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">
                 <v:line id="Line_x0020_7" o:spid="_x0000_s1027" style="position:absolute;visibility:visible;mso-wrap-style:square" from="0,22" to="8699,22" o:connectortype="straight" o:gfxdata="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" strokecolor="#1f487c" strokeweight="2.16pt"/>
@@ -3389,8 +3403,8 @@
         <w:spacing w:before="100"/>
         <w:ind w:left="858" w:hanging="718"/>
       </w:pPr>
-      <w:bookmarkStart w:id="10" w:name="_bookmark9"/>
-      <w:bookmarkEnd w:id="10"/>
+      <w:bookmarkStart w:id="9" w:name="_bookmark9"/>
+      <w:bookmarkEnd w:id="9"/>
       <w:r>
         <w:rPr>
           <w:color w:val="003366"/>
@@ -3578,6 +3592,12 @@
                 <w:sz w:val="20"/>
               </w:rPr>
             </w:pPr>
+            <w:r>
+              <w:rPr>
+                <w:sz w:val="20"/>
+              </w:rPr>
+              <w:t>RF001</w:t>
+            </w:r>
           </w:p>
         </w:tc>
         <w:tc>
@@ -3593,6 +3613,12 @@
                 <w:sz w:val="20"/>
               </w:rPr>
             </w:pPr>
+            <w:r>
+              <w:rPr>
+                <w:sz w:val="20"/>
+              </w:rPr>
+              <w:t xml:space="preserve">Listar pacotes </w:t>
+            </w:r>
           </w:p>
         </w:tc>
         <w:tc>
@@ -3609,6 +3635,12 @@
                 <w:sz w:val="20"/>
               </w:rPr>
             </w:pPr>
+            <w:r>
+              <w:rPr>
+                <w:sz w:val="20"/>
+              </w:rPr>
+              <w:t>Adm/Cliente</w:t>
+            </w:r>
           </w:p>
         </w:tc>
       </w:tr>
@@ -3628,6 +3660,12 @@
                 <w:sz w:val="20"/>
               </w:rPr>
             </w:pPr>
+            <w:r>
+              <w:rPr>
+                <w:sz w:val="20"/>
+              </w:rPr>
+              <w:t>RF002</w:t>
+            </w:r>
           </w:p>
         </w:tc>
         <w:tc>
@@ -3643,6 +3681,12 @@
                 <w:sz w:val="20"/>
               </w:rPr>
             </w:pPr>
+            <w:r>
+              <w:rPr>
+                <w:sz w:val="20"/>
+              </w:rPr>
+              <w:t xml:space="preserve">Filtrar pacotes </w:t>
+            </w:r>
           </w:p>
         </w:tc>
         <w:tc>
@@ -3659,6 +3703,12 @@
                 <w:sz w:val="20"/>
               </w:rPr>
             </w:pPr>
+            <w:r>
+              <w:rPr>
+                <w:sz w:val="20"/>
+              </w:rPr>
+              <w:t>Cliente</w:t>
+            </w:r>
           </w:p>
         </w:tc>
       </w:tr>
@@ -3678,6 +3728,12 @@
                 <w:sz w:val="20"/>
               </w:rPr>
             </w:pPr>
+            <w:r>
+              <w:rPr>
+                <w:sz w:val="20"/>
+              </w:rPr>
+              <w:t>RF003</w:t>
+            </w:r>
           </w:p>
         </w:tc>
         <w:tc>
@@ -3694,6 +3750,12 @@
                 <w:sz w:val="20"/>
               </w:rPr>
             </w:pPr>
+            <w:r>
+              <w:rPr>
+                <w:sz w:val="20"/>
+              </w:rPr>
+              <w:t xml:space="preserve">Cadastrar pacotes </w:t>
+            </w:r>
           </w:p>
         </w:tc>
         <w:tc>
@@ -3710,6 +3772,12 @@
                 <w:sz w:val="20"/>
               </w:rPr>
             </w:pPr>
+            <w:r>
+              <w:rPr>
+                <w:sz w:val="20"/>
+              </w:rPr>
+              <w:t>Adm</w:t>
+            </w:r>
           </w:p>
         </w:tc>
       </w:tr>
@@ -3729,6 +3797,12 @@
                 <w:sz w:val="20"/>
               </w:rPr>
             </w:pPr>
+            <w:r>
+              <w:rPr>
+                <w:sz w:val="20"/>
+              </w:rPr>
+              <w:t>RF004</w:t>
+            </w:r>
           </w:p>
         </w:tc>
         <w:tc>
@@ -3744,6 +3818,24 @@
                 <w:sz w:val="20"/>
               </w:rPr>
             </w:pPr>
+            <w:r>
+              <w:rPr>
+                <w:sz w:val="20"/>
+              </w:rPr>
+              <w:t>Atualizar</w:t>
+            </w:r>
+            <w:r>
+              <w:rPr>
+                <w:sz w:val="20"/>
+              </w:rPr>
+              <w:t xml:space="preserve"> pacotes</w:t>
+            </w:r>
+            <w:r>
+              <w:rPr>
+                <w:sz w:val="20"/>
+              </w:rPr>
+              <w:t xml:space="preserve"> </w:t>
+            </w:r>
           </w:p>
         </w:tc>
         <w:tc>
@@ -3760,6 +3852,12 @@
                 <w:sz w:val="20"/>
               </w:rPr>
             </w:pPr>
+            <w:r>
+              <w:rPr>
+                <w:sz w:val="20"/>
+              </w:rPr>
+              <w:t>Adm</w:t>
+            </w:r>
           </w:p>
         </w:tc>
       </w:tr>
@@ -3779,6 +3877,12 @@
                 <w:sz w:val="20"/>
               </w:rPr>
             </w:pPr>
+            <w:r>
+              <w:rPr>
+                <w:sz w:val="20"/>
+              </w:rPr>
+              <w:t>RF005</w:t>
+            </w:r>
           </w:p>
         </w:tc>
         <w:tc>
@@ -3794,6 +3898,12 @@
                 <w:sz w:val="20"/>
               </w:rPr>
             </w:pPr>
+            <w:r>
+              <w:rPr>
+                <w:sz w:val="20"/>
+              </w:rPr>
+              <w:t xml:space="preserve">Fazer login </w:t>
+            </w:r>
           </w:p>
         </w:tc>
         <w:tc>
@@ -3810,6 +3920,80 @@
                 <w:sz w:val="20"/>
               </w:rPr>
             </w:pPr>
+            <w:r>
+              <w:rPr>
+                <w:sz w:val="20"/>
+              </w:rPr>
+              <w:t>Adm</w:t>
+            </w:r>
+          </w:p>
+        </w:tc>
+      </w:tr>
+      <w:tr>
+        <w:trPr>
+          <w:trHeight w:val="261"/>
+        </w:trPr>
+        <w:tc>
+          <w:tcPr>
+            <w:tcW w:w="939" w:type="dxa"/>
+          </w:tcPr>
+          <w:p>
+            <w:pPr>
+              <w:pStyle w:val="TableParagraph"/>
+              <w:spacing w:before="0" w:line="222" w:lineRule="exact"/>
+              <w:rPr>
+                <w:sz w:val="20"/>
+              </w:rPr>
+            </w:pPr>
+            <w:r>
+              <w:rPr>
+                <w:sz w:val="20"/>
+              </w:rPr>
+              <w:t>RF006</w:t>
+            </w:r>
+          </w:p>
+        </w:tc>
+        <w:tc>
+          <w:tcPr>
+            <w:tcW w:w="4341" w:type="dxa"/>
+            <w:gridSpan w:val="2"/>
+          </w:tcPr>
+          <w:p>
+            <w:pPr>
+              <w:pStyle w:val="TableParagraph"/>
+              <w:spacing w:before="0" w:line="222" w:lineRule="exact"/>
+              <w:rPr>
+                <w:sz w:val="20"/>
+              </w:rPr>
+            </w:pPr>
+            <w:r>
+              <w:rPr>
+                <w:sz w:val="20"/>
+              </w:rPr>
+              <w:t xml:space="preserve">Alterar status dos pacotes </w:t>
+            </w:r>
+          </w:p>
+        </w:tc>
+        <w:tc>
+          <w:tcPr>
+            <w:tcW w:w="3297" w:type="dxa"/>
+            <w:gridSpan w:val="2"/>
+          </w:tcPr>
+          <w:p>
+            <w:pPr>
+              <w:pStyle w:val="TableParagraph"/>
+              <w:spacing w:before="0" w:line="222" w:lineRule="exact"/>
+              <w:jc w:val="center"/>
+              <w:rPr>
+                <w:sz w:val="20"/>
+              </w:rPr>
+            </w:pPr>
+            <w:r>
+              <w:rPr>
+                <w:sz w:val="20"/>
+              </w:rPr>
+              <w:t>Adm</w:t>
+            </w:r>
           </w:p>
         </w:tc>
       </w:tr>
@@ -3827,8 +4011,8 @@
         </w:tabs>
         <w:spacing w:before="237"/>
       </w:pPr>
-      <w:bookmarkStart w:id="11" w:name="_bookmark10"/>
-      <w:bookmarkEnd w:id="11"/>
+      <w:bookmarkStart w:id="10" w:name="_bookmark10"/>
+      <w:bookmarkEnd w:id="10"/>
       <w:r>
         <w:rPr>
           <w:color w:val="003366"/>
@@ -3991,6 +4175,12 @@
                 <w:sz w:val="20"/>
               </w:rPr>
             </w:pPr>
+            <w:r>
+              <w:rPr>
+                <w:sz w:val="20"/>
+              </w:rPr>
+              <w:t>RNF001</w:t>
+            </w:r>
           </w:p>
         </w:tc>
         <w:tc>
@@ -4006,6 +4196,12 @@
                 <w:sz w:val="20"/>
               </w:rPr>
             </w:pPr>
+            <w:r>
+              <w:rPr>
+                <w:sz w:val="20"/>
+              </w:rPr>
+              <w:t>Identidade visual</w:t>
+            </w:r>
           </w:p>
         </w:tc>
         <w:tc>
@@ -4017,10 +4213,19 @@
               <w:pStyle w:val="TableParagraph"/>
               <w:spacing w:before="67"/>
               <w:ind w:left="108"/>
-              <w:rPr>
-                <w:sz w:val="20"/>
-              </w:rPr>
-            </w:pPr>
+              <w:jc w:val="center"/>
+              <w:rPr>
+                <w:sz w:val="20"/>
+                <w:lang w:val="pt-BR"/>
+              </w:rPr>
+            </w:pPr>
+            <w:r>
+              <w:rPr>
+                <w:sz w:val="20"/>
+                <w:lang w:val="pt-BR"/>
+              </w:rPr>
+              <w:t>Usabilidade</w:t>
+            </w:r>
           </w:p>
         </w:tc>
       </w:tr>
@@ -4039,6 +4244,12 @@
                 <w:sz w:val="20"/>
               </w:rPr>
             </w:pPr>
+            <w:r>
+              <w:rPr>
+                <w:sz w:val="20"/>
+              </w:rPr>
+              <w:t>RNF002</w:t>
+            </w:r>
           </w:p>
         </w:tc>
         <w:tc>
@@ -4054,6 +4265,12 @@
                 <w:sz w:val="20"/>
               </w:rPr>
             </w:pPr>
+            <w:r>
+              <w:rPr>
+                <w:sz w:val="20"/>
+              </w:rPr>
+              <w:t>Tela de listagem simples</w:t>
+            </w:r>
           </w:p>
         </w:tc>
         <w:tc>
@@ -4064,10 +4281,17 @@
             <w:pPr>
               <w:pStyle w:val="TableParagraph"/>
               <w:ind w:left="108"/>
-              <w:rPr>
-                <w:sz w:val="20"/>
-              </w:rPr>
-            </w:pPr>
+              <w:jc w:val="center"/>
+              <w:rPr>
+                <w:sz w:val="20"/>
+              </w:rPr>
+            </w:pPr>
+            <w:r>
+              <w:rPr>
+                <w:sz w:val="20"/>
+              </w:rPr>
+              <w:t>Usabilidade</w:t>
+            </w:r>
           </w:p>
         </w:tc>
       </w:tr>
@@ -4086,6 +4310,12 @@
                 <w:sz w:val="20"/>
               </w:rPr>
             </w:pPr>
+            <w:r>
+              <w:rPr>
+                <w:sz w:val="20"/>
+              </w:rPr>
+              <w:t>RNF003</w:t>
+            </w:r>
           </w:p>
         </w:tc>
         <w:tc>
@@ -4101,6 +4331,12 @@
                 <w:sz w:val="20"/>
               </w:rPr>
             </w:pPr>
+            <w:r>
+              <w:rPr>
+                <w:sz w:val="20"/>
+              </w:rPr>
+              <w:t>Mínimo de 8 caracteres e conter letras e números</w:t>
+            </w:r>
           </w:p>
         </w:tc>
         <w:tc>
@@ -4111,58 +4347,17 @@
             <w:pPr>
               <w:pStyle w:val="TableParagraph"/>
               <w:ind w:left="108"/>
-              <w:rPr>
-                <w:sz w:val="20"/>
-              </w:rPr>
-            </w:pPr>
-          </w:p>
-        </w:tc>
-      </w:tr>
-      <w:tr>
-        <w:trPr>
-          <w:trHeight w:val="281"/>
-        </w:trPr>
-        <w:tc>
-          <w:tcPr>
-            <w:tcW w:w="997" w:type="dxa"/>
-          </w:tcPr>
-          <w:p>
-            <w:pPr>
-              <w:pStyle w:val="TableParagraph"/>
-              <w:rPr>
-                <w:w w:val="99"/>
-                <w:sz w:val="20"/>
-              </w:rPr>
-            </w:pPr>
-          </w:p>
-        </w:tc>
-        <w:tc>
-          <w:tcPr>
-            <w:tcW w:w="5675" w:type="dxa"/>
-          </w:tcPr>
-          <w:p>
-            <w:pPr>
-              <w:pStyle w:val="TableParagraph"/>
-              <w:spacing w:before="1" w:line="280" w:lineRule="atLeast"/>
-              <w:ind w:left="108" w:right="90"/>
-              <w:rPr>
-                <w:sz w:val="20"/>
-              </w:rPr>
-            </w:pPr>
-          </w:p>
-        </w:tc>
-        <w:tc>
-          <w:tcPr>
-            <w:tcW w:w="1958" w:type="dxa"/>
-          </w:tcPr>
-          <w:p>
-            <w:pPr>
-              <w:pStyle w:val="TableParagraph"/>
-              <w:ind w:left="108"/>
-              <w:rPr>
-                <w:sz w:val="20"/>
-              </w:rPr>
-            </w:pPr>
+              <w:jc w:val="center"/>
+              <w:rPr>
+                <w:sz w:val="20"/>
+              </w:rPr>
+            </w:pPr>
+            <w:r>
+              <w:rPr>
+                <w:sz w:val="20"/>
+              </w:rPr>
+              <w:t>Segurança</w:t>
+            </w:r>
           </w:p>
         </w:tc>
       </w:tr>
@@ -4208,8 +4403,8 @@
           <w:sz w:val="32"/>
         </w:rPr>
       </w:pPr>
-      <w:bookmarkStart w:id="12" w:name="_bookmark11"/>
-      <w:bookmarkEnd w:id="12"/>
+      <w:bookmarkStart w:id="11" w:name="_bookmark11"/>
+      <w:bookmarkEnd w:id="11"/>
       <w:r>
         <w:rPr>
           <w:rFonts w:ascii="Verdana" w:hAnsi="Verdana"/>
@@ -4317,7 +4512,7 @@
               </wp:inline>
             </w:drawing>
           </mc:Choice>
-          <mc:Fallback xmlns:mv="urn:schemas-microsoft-com:mac:vml" xmlns:mo="http://schemas.microsoft.com/office/mac/office/2008/main">
+          <mc:Fallback xmlns:mo="http://schemas.microsoft.com/office/mac/office/2008/main" xmlns:mv="urn:schemas-microsoft-com:mac:vml">
             <w:pict>
               <v:group w14:anchorId="0DCA5986" id="Group_x0020_4" o:spid="_x0000_s1026" style="width:434.95pt;height:2.2pt;mso-position-horizontal-relative:char;mso-position-vertical-relative:line" coordsize="8699,44" o:gfxdata="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">
                 <v:line id="Line_x0020_5" o:spid="_x0000_s1027" style="position:absolute;visibility:visible;mso-wrap-style:square" from="0,22" to="8699,22" o:connectortype="straight" o:gfxdata="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" strokecolor="#1f487c" strokeweight="2.16pt"/>
@@ -4347,8 +4542,8 @@
         <w:tblLook w:val="01E0" w:firstRow="1" w:lastRow="1" w:firstColumn="1" w:lastColumn="1" w:noHBand="0" w:noVBand="0"/>
       </w:tblPr>
       <w:tblGrid>
-        <w:gridCol w:w="806"/>
-        <w:gridCol w:w="3334"/>
+        <w:gridCol w:w="836"/>
+        <w:gridCol w:w="3304"/>
         <w:gridCol w:w="4491"/>
       </w:tblGrid>
       <w:tr>
@@ -4357,7 +4552,7 @@
         </w:trPr>
         <w:tc>
           <w:tcPr>
-            <w:tcW w:w="806" w:type="dxa"/>
+            <w:tcW w:w="836" w:type="dxa"/>
             <w:shd w:val="clear" w:color="auto" w:fill="003366"/>
           </w:tcPr>
           <w:p>
@@ -4381,7 +4576,7 @@
         </w:tc>
         <w:tc>
           <w:tcPr>
-            <w:tcW w:w="3334" w:type="dxa"/>
+            <w:tcW w:w="3304" w:type="dxa"/>
             <w:shd w:val="clear" w:color="auto" w:fill="003366"/>
           </w:tcPr>
           <w:p>
@@ -4434,7 +4629,7 @@
         </w:trPr>
         <w:tc>
           <w:tcPr>
-            <w:tcW w:w="806" w:type="dxa"/>
+            <w:tcW w:w="836" w:type="dxa"/>
             <w:tcBorders>
               <w:top w:val="single" w:sz="4" w:space="0" w:color="003366"/>
               <w:left w:val="single" w:sz="4" w:space="0" w:color="003366"/>
@@ -4451,11 +4646,18 @@
                 <w:sz w:val="20"/>
               </w:rPr>
             </w:pPr>
-          </w:p>
-        </w:tc>
-        <w:tc>
-          <w:tcPr>
-            <w:tcW w:w="3334" w:type="dxa"/>
+            <w:r>
+              <w:rPr>
+                <w:i/>
+                <w:sz w:val="20"/>
+              </w:rPr>
+              <w:t>RN001</w:t>
+            </w:r>
+          </w:p>
+        </w:tc>
+        <w:tc>
+          <w:tcPr>
+            <w:tcW w:w="3304" w:type="dxa"/>
             <w:tcBorders>
               <w:top w:val="single" w:sz="4" w:space="0" w:color="003366"/>
               <w:left w:val="single" w:sz="4" w:space="0" w:color="003366"/>
@@ -4473,6 +4675,13 @@
                 <w:sz w:val="20"/>
               </w:rPr>
             </w:pPr>
+            <w:r>
+              <w:rPr>
+                <w:i/>
+                <w:sz w:val="20"/>
+              </w:rPr>
+              <w:t>Listar somente pacotes ativos</w:t>
+            </w:r>
           </w:p>
         </w:tc>
         <w:tc>
@@ -4501,6 +4710,13 @@
                 <w:sz w:val="20"/>
               </w:rPr>
             </w:pPr>
+            <w:r>
+              <w:rPr>
+                <w:i/>
+                <w:sz w:val="20"/>
+              </w:rPr>
+              <w:t>Cliente</w:t>
+            </w:r>
           </w:p>
         </w:tc>
       </w:tr>
@@ -4510,7 +4726,7 @@
         </w:trPr>
         <w:tc>
           <w:tcPr>
-            <w:tcW w:w="806" w:type="dxa"/>
+            <w:tcW w:w="836" w:type="dxa"/>
             <w:tcBorders>
               <w:top w:val="single" w:sz="4" w:space="0" w:color="003366"/>
               <w:left w:val="single" w:sz="4" w:space="0" w:color="003366"/>
@@ -4528,11 +4744,19 @@
                 <w:sz w:val="20"/>
               </w:rPr>
             </w:pPr>
-          </w:p>
-        </w:tc>
-        <w:tc>
-          <w:tcPr>
-            <w:tcW w:w="3334" w:type="dxa"/>
+            <w:r>
+              <w:rPr>
+                <w:i/>
+                <w:w w:val="99"/>
+                <w:sz w:val="20"/>
+              </w:rPr>
+              <w:t>RN002</w:t>
+            </w:r>
+          </w:p>
+        </w:tc>
+        <w:tc>
+          <w:tcPr>
+            <w:tcW w:w="3304" w:type="dxa"/>
             <w:tcBorders>
               <w:top w:val="single" w:sz="4" w:space="0" w:color="003366"/>
               <w:left w:val="single" w:sz="4" w:space="0" w:color="003366"/>
@@ -4550,6 +4774,13 @@
                 <w:sz w:val="20"/>
               </w:rPr>
             </w:pPr>
+            <w:r>
+              <w:rPr>
+                <w:i/>
+                <w:sz w:val="20"/>
+              </w:rPr>
+              <w:t>Somente usuários adm podem acessar o sistema web</w:t>
+            </w:r>
           </w:p>
         </w:tc>
         <w:tc>
@@ -4578,6 +4809,13 @@
                 <w:sz w:val="20"/>
               </w:rPr>
             </w:pPr>
+            <w:r>
+              <w:rPr>
+                <w:i/>
+                <w:sz w:val="20"/>
+              </w:rPr>
+              <w:t>Adm</w:t>
+            </w:r>
           </w:p>
         </w:tc>
       </w:tr>
@@ -4599,8 +4837,8 @@
           <w:sz w:val="24"/>
         </w:rPr>
       </w:pPr>
-      <w:bookmarkStart w:id="13" w:name="_bookmark12"/>
-      <w:bookmarkEnd w:id="13"/>
+      <w:bookmarkStart w:id="12" w:name="_bookmark12"/>
+      <w:bookmarkEnd w:id="12"/>
       <w:r>
         <w:rPr>
           <w:b/>
@@ -4763,6 +5001,12 @@
                 <w:sz w:val="20"/>
               </w:rPr>
             </w:pPr>
+            <w:r>
+              <w:rPr>
+                <w:sz w:val="20"/>
+              </w:rPr>
+              <w:t>Dispositivo mínimo de 512mb de memória ram</w:t>
+            </w:r>
           </w:p>
         </w:tc>
       </w:tr>
@@ -4795,6 +5039,18 @@
                 <w:sz w:val="20"/>
               </w:rPr>
             </w:pPr>
+            <w:r>
+              <w:rPr>
+                <w:sz w:val="20"/>
+              </w:rPr>
+              <w:t>E</w:t>
+            </w:r>
+            <w:r>
+              <w:rPr>
+                <w:sz w:val="20"/>
+              </w:rPr>
+              <w:t xml:space="preserve">spaço mínimo de 50 mb de memória interna </w:t>
+            </w:r>
           </w:p>
         </w:tc>
       </w:tr>
@@ -4827,6 +5083,18 @@
                 <w:sz w:val="20"/>
               </w:rPr>
             </w:pPr>
+            <w:r>
+              <w:rPr>
+                <w:sz w:val="20"/>
+              </w:rPr>
+              <w:t xml:space="preserve">Dispositivo </w:t>
+            </w:r>
+            <w:r>
+              <w:rPr>
+                <w:sz w:val="20"/>
+              </w:rPr>
+              <w:t>deve conter acesso a internet</w:t>
+            </w:r>
           </w:p>
         </w:tc>
       </w:tr>
@@ -4859,8 +5127,8 @@
           <w:sz w:val="24"/>
         </w:rPr>
       </w:pPr>
-      <w:bookmarkStart w:id="14" w:name="_bookmark13"/>
-      <w:bookmarkEnd w:id="14"/>
+      <w:bookmarkStart w:id="13" w:name="_bookmark13"/>
+      <w:bookmarkEnd w:id="13"/>
       <w:r>
         <w:rPr>
           <w:b/>
@@ -5015,6 +5283,18 @@
                 <w:sz w:val="20"/>
               </w:rPr>
             </w:pPr>
+            <w:r>
+              <w:rPr>
+                <w:sz w:val="20"/>
+              </w:rPr>
+              <w:t xml:space="preserve">Dispositivio deve </w:t>
+            </w:r>
+            <w:r>
+              <w:rPr>
+                <w:sz w:val="20"/>
+              </w:rPr>
+              <w:t>conter o sistema Android</w:t>
+            </w:r>
           </w:p>
         </w:tc>
       </w:tr>
@@ -5045,8 +5325,8 @@
           <w:sz w:val="24"/>
         </w:rPr>
       </w:pPr>
-      <w:bookmarkStart w:id="15" w:name="_bookmark14"/>
-      <w:bookmarkEnd w:id="15"/>
+      <w:bookmarkStart w:id="14" w:name="_bookmark14"/>
+      <w:bookmarkEnd w:id="14"/>
       <w:r>
         <w:rPr>
           <w:b/>
@@ -5111,8 +5391,8 @@
       </w:tblPr>
       <w:tblGrid>
         <w:gridCol w:w="1752"/>
-        <w:gridCol w:w="2638"/>
-        <w:gridCol w:w="4225"/>
+        <w:gridCol w:w="2769"/>
+        <w:gridCol w:w="4094"/>
       </w:tblGrid>
       <w:tr>
         <w:trPr>
@@ -5150,7 +5430,7 @@
         </w:tc>
         <w:tc>
           <w:tcPr>
-            <w:tcW w:w="2638" w:type="dxa"/>
+            <w:tcW w:w="2769" w:type="dxa"/>
             <w:tcBorders>
               <w:top w:val="nil"/>
               <w:left w:val="nil"/>
@@ -5180,7 +5460,7 @@
         </w:tc>
         <w:tc>
           <w:tcPr>
-            <w:tcW w:w="4225" w:type="dxa"/>
+            <w:tcW w:w="4094" w:type="dxa"/>
             <w:tcBorders>
               <w:top w:val="nil"/>
               <w:left w:val="nil"/>
@@ -5226,11 +5506,25 @@
                 <w:sz w:val="20"/>
               </w:rPr>
             </w:pPr>
-          </w:p>
-        </w:tc>
-        <w:tc>
-          <w:tcPr>
-            <w:tcW w:w="2638" w:type="dxa"/>
+            <w:r>
+              <w:rPr>
+                <w:i/>
+                <w:sz w:val="20"/>
+              </w:rPr>
+              <w:t>UC</w:t>
+            </w:r>
+            <w:r>
+              <w:rPr>
+                <w:i/>
+                <w:sz w:val="20"/>
+              </w:rPr>
+              <w:t>001</w:t>
+            </w:r>
+          </w:p>
+        </w:tc>
+        <w:tc>
+          <w:tcPr>
+            <w:tcW w:w="2769" w:type="dxa"/>
           </w:tcPr>
           <w:p>
             <w:pPr>
@@ -5241,11 +5535,18 @@
                 <w:sz w:val="20"/>
               </w:rPr>
             </w:pPr>
-          </w:p>
-        </w:tc>
-        <w:tc>
-          <w:tcPr>
-            <w:tcW w:w="4225" w:type="dxa"/>
+            <w:r>
+              <w:rPr>
+                <w:i/>
+                <w:sz w:val="20"/>
+              </w:rPr>
+              <w:t>Visualizar os pacotes</w:t>
+            </w:r>
+          </w:p>
+        </w:tc>
+        <w:tc>
+          <w:tcPr>
+            <w:tcW w:w="4094" w:type="dxa"/>
           </w:tcPr>
           <w:p>
             <w:pPr>
@@ -5256,6 +5557,13 @@
                 <w:sz w:val="20"/>
               </w:rPr>
             </w:pPr>
+            <w:r>
+              <w:rPr>
+                <w:i/>
+                <w:sz w:val="20"/>
+              </w:rPr>
+              <w:t>O administrador irá visualizar todos os pacotes em uma tabela que irá mostrar a imagem, nome, país e os botões de alterar pacote que irá direcionar para outra página e um botão de alterar status do pacote (ativo e inativo)</w:t>
+            </w:r>
           </w:p>
         </w:tc>
       </w:tr>
@@ -5276,11 +5584,25 @@
                 <w:sz w:val="20"/>
               </w:rPr>
             </w:pPr>
-          </w:p>
-        </w:tc>
-        <w:tc>
-          <w:tcPr>
-            <w:tcW w:w="2638" w:type="dxa"/>
+            <w:r>
+              <w:rPr>
+                <w:i/>
+                <w:sz w:val="20"/>
+              </w:rPr>
+              <w:t>UC</w:t>
+            </w:r>
+            <w:r>
+              <w:rPr>
+                <w:i/>
+                <w:sz w:val="20"/>
+              </w:rPr>
+              <w:t>002</w:t>
+            </w:r>
+          </w:p>
+        </w:tc>
+        <w:tc>
+          <w:tcPr>
+            <w:tcW w:w="2769" w:type="dxa"/>
           </w:tcPr>
           <w:p>
             <w:pPr>
@@ -5291,11 +5613,18 @@
                 <w:sz w:val="20"/>
               </w:rPr>
             </w:pPr>
-          </w:p>
-        </w:tc>
-        <w:tc>
-          <w:tcPr>
-            <w:tcW w:w="4225" w:type="dxa"/>
+            <w:r>
+              <w:rPr>
+                <w:i/>
+                <w:sz w:val="20"/>
+              </w:rPr>
+              <w:t>Cadastrar pacotes</w:t>
+            </w:r>
+          </w:p>
+        </w:tc>
+        <w:tc>
+          <w:tcPr>
+            <w:tcW w:w="4094" w:type="dxa"/>
           </w:tcPr>
           <w:p>
             <w:pPr>
@@ -5308,6 +5637,13 @@
                 <w:sz w:val="20"/>
               </w:rPr>
             </w:pPr>
+            <w:r>
+              <w:rPr>
+                <w:i/>
+                <w:sz w:val="20"/>
+              </w:rPr>
+              <w:t>O administrador irá cadastrar os pacotes com a url da imagem, data de início e fim, nome país, descrição do pacote, status (ativo/inativo), todos os campos são obrigatórios</w:t>
+            </w:r>
           </w:p>
         </w:tc>
       </w:tr>
@@ -5328,11 +5664,25 @@
                 <w:sz w:val="20"/>
               </w:rPr>
             </w:pPr>
-          </w:p>
-        </w:tc>
-        <w:tc>
-          <w:tcPr>
-            <w:tcW w:w="2638" w:type="dxa"/>
+            <w:r>
+              <w:rPr>
+                <w:i/>
+                <w:sz w:val="20"/>
+              </w:rPr>
+              <w:t>UC</w:t>
+            </w:r>
+            <w:r>
+              <w:rPr>
+                <w:i/>
+                <w:sz w:val="20"/>
+              </w:rPr>
+              <w:t>003</w:t>
+            </w:r>
+          </w:p>
+        </w:tc>
+        <w:tc>
+          <w:tcPr>
+            <w:tcW w:w="2769" w:type="dxa"/>
           </w:tcPr>
           <w:p>
             <w:pPr>
@@ -5343,11 +5693,18 @@
                 <w:sz w:val="20"/>
               </w:rPr>
             </w:pPr>
-          </w:p>
-        </w:tc>
-        <w:tc>
-          <w:tcPr>
-            <w:tcW w:w="4225" w:type="dxa"/>
+            <w:r>
+              <w:rPr>
+                <w:i/>
+                <w:sz w:val="20"/>
+              </w:rPr>
+              <w:t>Alterar pacotes</w:t>
+            </w:r>
+          </w:p>
+        </w:tc>
+        <w:tc>
+          <w:tcPr>
+            <w:tcW w:w="4094" w:type="dxa"/>
           </w:tcPr>
           <w:p>
             <w:pPr>
@@ -5360,6 +5717,13 @@
                 <w:sz w:val="20"/>
               </w:rPr>
             </w:pPr>
+            <w:r>
+              <w:rPr>
+                <w:i/>
+                <w:sz w:val="20"/>
+              </w:rPr>
+              <w:t>O administrador irá atualizar os pacotes, todos os campos são obrigatórios</w:t>
+            </w:r>
           </w:p>
         </w:tc>
       </w:tr>
@@ -5380,11 +5744,18 @@
                 <w:sz w:val="20"/>
               </w:rPr>
             </w:pPr>
-          </w:p>
-        </w:tc>
-        <w:tc>
-          <w:tcPr>
-            <w:tcW w:w="2638" w:type="dxa"/>
+            <w:r>
+              <w:rPr>
+                <w:i/>
+                <w:sz w:val="20"/>
+              </w:rPr>
+              <w:t>UC004</w:t>
+            </w:r>
+          </w:p>
+        </w:tc>
+        <w:tc>
+          <w:tcPr>
+            <w:tcW w:w="2769" w:type="dxa"/>
           </w:tcPr>
           <w:p>
             <w:pPr>
@@ -5395,11 +5766,18 @@
                 <w:sz w:val="20"/>
               </w:rPr>
             </w:pPr>
-          </w:p>
-        </w:tc>
-        <w:tc>
-          <w:tcPr>
-            <w:tcW w:w="4225" w:type="dxa"/>
+            <w:r>
+              <w:rPr>
+                <w:i/>
+                <w:sz w:val="20"/>
+              </w:rPr>
+              <w:t>Filtrar pacotes por país</w:t>
+            </w:r>
+          </w:p>
+        </w:tc>
+        <w:tc>
+          <w:tcPr>
+            <w:tcW w:w="4094" w:type="dxa"/>
           </w:tcPr>
           <w:p>
             <w:pPr>
@@ -5412,6 +5790,13 @@
                 <w:sz w:val="20"/>
               </w:rPr>
             </w:pPr>
+            <w:r>
+              <w:rPr>
+                <w:i/>
+                <w:sz w:val="20"/>
+              </w:rPr>
+              <w:t>O usuário realizará uma busca de pacotes através do filtro “país”</w:t>
+            </w:r>
           </w:p>
         </w:tc>
       </w:tr>
@@ -5431,25 +5816,39 @@
                 <w:sz w:val="20"/>
               </w:rPr>
             </w:pPr>
-          </w:p>
-        </w:tc>
-        <w:tc>
-          <w:tcPr>
-            <w:tcW w:w="2638" w:type="dxa"/>
-          </w:tcPr>
-          <w:p>
-            <w:pPr>
-              <w:pStyle w:val="TableParagraph"/>
+            <w:r>
               <w:rPr>
                 <w:i/>
                 <w:sz w:val="20"/>
               </w:rPr>
-            </w:pPr>
-          </w:p>
-        </w:tc>
-        <w:tc>
-          <w:tcPr>
-            <w:tcW w:w="4225" w:type="dxa"/>
+              <w:t>UC005</w:t>
+            </w:r>
+          </w:p>
+        </w:tc>
+        <w:tc>
+          <w:tcPr>
+            <w:tcW w:w="2769" w:type="dxa"/>
+          </w:tcPr>
+          <w:p>
+            <w:pPr>
+              <w:pStyle w:val="TableParagraph"/>
+              <w:rPr>
+                <w:i/>
+                <w:sz w:val="20"/>
+              </w:rPr>
+            </w:pPr>
+            <w:r>
+              <w:rPr>
+                <w:i/>
+                <w:sz w:val="20"/>
+              </w:rPr>
+              <w:t>Filtrar pacotes por mês</w:t>
+            </w:r>
+          </w:p>
+        </w:tc>
+        <w:tc>
+          <w:tcPr>
+            <w:tcW w:w="4094" w:type="dxa"/>
           </w:tcPr>
           <w:p>
             <w:pPr>
@@ -5467,6 +5866,27 @@
                 <w:sz w:val="20"/>
               </w:rPr>
             </w:pPr>
+            <w:r>
+              <w:rPr>
+                <w:i/>
+                <w:sz w:val="20"/>
+              </w:rPr>
+              <w:t>O usuário realizará uma busca de pacotes através do filtro “</w:t>
+            </w:r>
+            <w:r>
+              <w:rPr>
+                <w:i/>
+                <w:sz w:val="20"/>
+              </w:rPr>
+              <w:t>mê</w:t>
+            </w:r>
+            <w:r>
+              <w:rPr>
+                <w:i/>
+                <w:sz w:val="20"/>
+              </w:rPr>
+              <w:t>s”</w:t>
+            </w:r>
           </w:p>
         </w:tc>
       </w:tr>
@@ -5487,11 +5907,18 @@
                 <w:sz w:val="20"/>
               </w:rPr>
             </w:pPr>
-          </w:p>
-        </w:tc>
-        <w:tc>
-          <w:tcPr>
-            <w:tcW w:w="2638" w:type="dxa"/>
+            <w:r>
+              <w:rPr>
+                <w:i/>
+                <w:sz w:val="20"/>
+              </w:rPr>
+              <w:t>UC006</w:t>
+            </w:r>
+          </w:p>
+        </w:tc>
+        <w:tc>
+          <w:tcPr>
+            <w:tcW w:w="2769" w:type="dxa"/>
           </w:tcPr>
           <w:p>
             <w:pPr>
@@ -5502,11 +5929,18 @@
                 <w:sz w:val="20"/>
               </w:rPr>
             </w:pPr>
-          </w:p>
-        </w:tc>
-        <w:tc>
-          <w:tcPr>
-            <w:tcW w:w="4225" w:type="dxa"/>
+            <w:r>
+              <w:rPr>
+                <w:i/>
+                <w:sz w:val="20"/>
+              </w:rPr>
+              <w:t>Filtrar pacotes por país e mês</w:t>
+            </w:r>
+          </w:p>
+        </w:tc>
+        <w:tc>
+          <w:tcPr>
+            <w:tcW w:w="4094" w:type="dxa"/>
           </w:tcPr>
           <w:p>
             <w:pPr>
@@ -5518,6 +5952,513 @@
                 <w:sz w:val="20"/>
               </w:rPr>
             </w:pPr>
+            <w:r>
+              <w:rPr>
+                <w:i/>
+                <w:sz w:val="20"/>
+              </w:rPr>
+              <w:t>O usuário realizará uma busca de pacotes através do</w:t>
+            </w:r>
+            <w:r>
+              <w:rPr>
+                <w:i/>
+                <w:sz w:val="20"/>
+              </w:rPr>
+              <w:t>s</w:t>
+            </w:r>
+            <w:r>
+              <w:rPr>
+                <w:i/>
+                <w:sz w:val="20"/>
+              </w:rPr>
+              <w:t xml:space="preserve"> filtro</w:t>
+            </w:r>
+            <w:r>
+              <w:rPr>
+                <w:i/>
+                <w:sz w:val="20"/>
+              </w:rPr>
+              <w:t>s</w:t>
+            </w:r>
+            <w:r>
+              <w:rPr>
+                <w:i/>
+                <w:sz w:val="20"/>
+              </w:rPr>
+              <w:t xml:space="preserve"> “país”</w:t>
+            </w:r>
+            <w:r>
+              <w:rPr>
+                <w:i/>
+                <w:sz w:val="20"/>
+              </w:rPr>
+              <w:t xml:space="preserve"> e “mês”</w:t>
+            </w:r>
+          </w:p>
+        </w:tc>
+      </w:tr>
+      <w:tr>
+        <w:trPr>
+          <w:trHeight w:val="57"/>
+        </w:trPr>
+        <w:tc>
+          <w:tcPr>
+            <w:tcW w:w="1752" w:type="dxa"/>
+          </w:tcPr>
+          <w:p>
+            <w:pPr>
+              <w:pStyle w:val="TableParagraph"/>
+              <w:spacing w:before="55"/>
+              <w:rPr>
+                <w:i/>
+                <w:sz w:val="20"/>
+              </w:rPr>
+            </w:pPr>
+            <w:r>
+              <w:rPr>
+                <w:i/>
+                <w:sz w:val="20"/>
+              </w:rPr>
+              <w:lastRenderedPageBreak/>
+              <w:t>UC007</w:t>
+            </w:r>
+          </w:p>
+        </w:tc>
+        <w:tc>
+          <w:tcPr>
+            <w:tcW w:w="2769" w:type="dxa"/>
+          </w:tcPr>
+          <w:p>
+            <w:pPr>
+              <w:pStyle w:val="TableParagraph"/>
+              <w:spacing w:before="55"/>
+              <w:rPr>
+                <w:i/>
+                <w:sz w:val="20"/>
+              </w:rPr>
+            </w:pPr>
+            <w:r>
+              <w:rPr>
+                <w:i/>
+                <w:sz w:val="20"/>
+              </w:rPr>
+              <w:t>Alterar status dos pacotes</w:t>
+            </w:r>
+          </w:p>
+        </w:tc>
+        <w:tc>
+          <w:tcPr>
+            <w:tcW w:w="4094" w:type="dxa"/>
+          </w:tcPr>
+          <w:p>
+            <w:pPr>
+              <w:pStyle w:val="TableParagraph"/>
+              <w:spacing w:before="0"/>
+              <w:ind w:right="88"/>
+              <w:rPr>
+                <w:i/>
+                <w:sz w:val="20"/>
+              </w:rPr>
+            </w:pPr>
+            <w:r>
+              <w:rPr>
+                <w:i/>
+                <w:sz w:val="20"/>
+              </w:rPr>
+              <w:t>O administrador irá alterar o status do pacote selecionado, para inativo ou ativo</w:t>
+            </w:r>
+          </w:p>
+        </w:tc>
+      </w:tr>
+      <w:tr>
+        <w:trPr>
+          <w:trHeight w:val="57"/>
+        </w:trPr>
+        <w:tc>
+          <w:tcPr>
+            <w:tcW w:w="1752" w:type="dxa"/>
+          </w:tcPr>
+          <w:p>
+            <w:pPr>
+              <w:pStyle w:val="TableParagraph"/>
+              <w:spacing w:before="55"/>
+              <w:rPr>
+                <w:i/>
+                <w:sz w:val="20"/>
+              </w:rPr>
+            </w:pPr>
+            <w:r>
+              <w:rPr>
+                <w:i/>
+                <w:sz w:val="20"/>
+              </w:rPr>
+              <w:t>UC008</w:t>
+            </w:r>
+          </w:p>
+        </w:tc>
+        <w:tc>
+          <w:tcPr>
+            <w:tcW w:w="2769" w:type="dxa"/>
+          </w:tcPr>
+          <w:p>
+            <w:pPr>
+              <w:pStyle w:val="TableParagraph"/>
+              <w:spacing w:before="55"/>
+              <w:rPr>
+                <w:i/>
+                <w:sz w:val="20"/>
+              </w:rPr>
+            </w:pPr>
+            <w:r>
+              <w:rPr>
+                <w:i/>
+                <w:sz w:val="20"/>
+              </w:rPr>
+              <w:t>Logar no sistema</w:t>
+            </w:r>
+          </w:p>
+        </w:tc>
+        <w:tc>
+          <w:tcPr>
+            <w:tcW w:w="4094" w:type="dxa"/>
+          </w:tcPr>
+          <w:p>
+            <w:pPr>
+              <w:pStyle w:val="TableParagraph"/>
+              <w:spacing w:before="0"/>
+              <w:ind w:right="88"/>
+              <w:rPr>
+                <w:i/>
+                <w:sz w:val="20"/>
+              </w:rPr>
+            </w:pPr>
+            <w:r>
+              <w:rPr>
+                <w:i/>
+                <w:sz w:val="20"/>
+              </w:rPr>
+              <w:t>O administrador irá logar no sistema</w:t>
+            </w:r>
+          </w:p>
+        </w:tc>
+      </w:tr>
+      <w:tr>
+        <w:trPr>
+          <w:trHeight w:val="57"/>
+        </w:trPr>
+        <w:tc>
+          <w:tcPr>
+            <w:tcW w:w="1752" w:type="dxa"/>
+          </w:tcPr>
+          <w:p>
+            <w:pPr>
+              <w:pStyle w:val="TableParagraph"/>
+              <w:spacing w:before="55"/>
+              <w:rPr>
+                <w:i/>
+                <w:sz w:val="20"/>
+              </w:rPr>
+            </w:pPr>
+            <w:r>
+              <w:rPr>
+                <w:i/>
+                <w:sz w:val="20"/>
+              </w:rPr>
+              <w:t>UC009</w:t>
+            </w:r>
+          </w:p>
+        </w:tc>
+        <w:tc>
+          <w:tcPr>
+            <w:tcW w:w="2769" w:type="dxa"/>
+          </w:tcPr>
+          <w:p>
+            <w:pPr>
+              <w:pStyle w:val="TableParagraph"/>
+              <w:spacing w:before="55"/>
+              <w:rPr>
+                <w:i/>
+                <w:sz w:val="20"/>
+              </w:rPr>
+            </w:pPr>
+            <w:r>
+              <w:rPr>
+                <w:i/>
+                <w:sz w:val="20"/>
+              </w:rPr>
+              <w:t>Evacuar o sistema</w:t>
+            </w:r>
+          </w:p>
+        </w:tc>
+        <w:tc>
+          <w:tcPr>
+            <w:tcW w:w="4094" w:type="dxa"/>
+          </w:tcPr>
+          <w:p>
+            <w:pPr>
+              <w:pStyle w:val="TableParagraph"/>
+              <w:spacing w:before="0"/>
+              <w:ind w:right="88"/>
+              <w:rPr>
+                <w:i/>
+                <w:sz w:val="20"/>
+              </w:rPr>
+            </w:pPr>
+            <w:r>
+              <w:rPr>
+                <w:i/>
+                <w:sz w:val="20"/>
+              </w:rPr>
+              <w:t>O administrador irá evacuar o sistema</w:t>
+            </w:r>
+          </w:p>
+        </w:tc>
+      </w:tr>
+      <w:tr>
+        <w:trPr>
+          <w:trHeight w:val="57"/>
+        </w:trPr>
+        <w:tc>
+          <w:tcPr>
+            <w:tcW w:w="1752" w:type="dxa"/>
+          </w:tcPr>
+          <w:p>
+            <w:pPr>
+              <w:pStyle w:val="TableParagraph"/>
+              <w:spacing w:before="55"/>
+              <w:rPr>
+                <w:i/>
+                <w:sz w:val="20"/>
+              </w:rPr>
+            </w:pPr>
+            <w:r>
+              <w:rPr>
+                <w:i/>
+                <w:sz w:val="20"/>
+              </w:rPr>
+              <w:t>UC010</w:t>
+            </w:r>
+          </w:p>
+        </w:tc>
+        <w:tc>
+          <w:tcPr>
+            <w:tcW w:w="2769" w:type="dxa"/>
+          </w:tcPr>
+          <w:p>
+            <w:pPr>
+              <w:pStyle w:val="TableParagraph"/>
+              <w:spacing w:before="55"/>
+              <w:rPr>
+                <w:i/>
+                <w:sz w:val="20"/>
+              </w:rPr>
+            </w:pPr>
+            <w:r>
+              <w:rPr>
+                <w:i/>
+                <w:sz w:val="20"/>
+              </w:rPr>
+              <w:t>Selecionar pacote</w:t>
+            </w:r>
+          </w:p>
+        </w:tc>
+        <w:tc>
+          <w:tcPr>
+            <w:tcW w:w="4094" w:type="dxa"/>
+          </w:tcPr>
+          <w:p>
+            <w:pPr>
+              <w:pStyle w:val="TableParagraph"/>
+              <w:spacing w:before="0"/>
+              <w:ind w:right="88"/>
+              <w:rPr>
+                <w:i/>
+                <w:sz w:val="20"/>
+              </w:rPr>
+            </w:pPr>
+            <w:r>
+              <w:rPr>
+                <w:i/>
+                <w:sz w:val="20"/>
+              </w:rPr>
+              <w:t>O usuário poderá selecionar um pacote específico para se informar sobre seus detalhes e informações, como local, datas, descrição, etc</w:t>
+            </w:r>
+          </w:p>
+        </w:tc>
+      </w:tr>
+      <w:tr>
+        <w:trPr>
+          <w:trHeight w:val="57"/>
+        </w:trPr>
+        <w:tc>
+          <w:tcPr>
+            <w:tcW w:w="1752" w:type="dxa"/>
+          </w:tcPr>
+          <w:p>
+            <w:pPr>
+              <w:pStyle w:val="TableParagraph"/>
+              <w:spacing w:before="55"/>
+              <w:rPr>
+                <w:i/>
+                <w:sz w:val="20"/>
+              </w:rPr>
+            </w:pPr>
+            <w:r>
+              <w:rPr>
+                <w:i/>
+                <w:sz w:val="20"/>
+              </w:rPr>
+              <w:t>UC011</w:t>
+            </w:r>
+          </w:p>
+        </w:tc>
+        <w:tc>
+          <w:tcPr>
+            <w:tcW w:w="2769" w:type="dxa"/>
+          </w:tcPr>
+          <w:p>
+            <w:pPr>
+              <w:pStyle w:val="TableParagraph"/>
+              <w:spacing w:before="55"/>
+              <w:rPr>
+                <w:i/>
+                <w:sz w:val="20"/>
+              </w:rPr>
+            </w:pPr>
+            <w:r>
+              <w:rPr>
+                <w:i/>
+                <w:sz w:val="20"/>
+              </w:rPr>
+              <w:t>Enviar e-mail</w:t>
+            </w:r>
+          </w:p>
+        </w:tc>
+        <w:tc>
+          <w:tcPr>
+            <w:tcW w:w="4094" w:type="dxa"/>
+          </w:tcPr>
+          <w:p>
+            <w:pPr>
+              <w:pStyle w:val="TableParagraph"/>
+              <w:spacing w:before="0"/>
+              <w:ind w:right="88"/>
+              <w:rPr>
+                <w:i/>
+                <w:sz w:val="20"/>
+              </w:rPr>
+            </w:pPr>
+            <w:r>
+              <w:rPr>
+                <w:i/>
+                <w:sz w:val="20"/>
+              </w:rPr>
+              <w:t>O usuário poderá clicar para enviar um e-mail para a empresa</w:t>
+            </w:r>
+          </w:p>
+        </w:tc>
+      </w:tr>
+      <w:tr>
+        <w:trPr>
+          <w:trHeight w:val="57"/>
+        </w:trPr>
+        <w:tc>
+          <w:tcPr>
+            <w:tcW w:w="1752" w:type="dxa"/>
+          </w:tcPr>
+          <w:p>
+            <w:pPr>
+              <w:pStyle w:val="TableParagraph"/>
+              <w:spacing w:before="55"/>
+              <w:rPr>
+                <w:i/>
+                <w:sz w:val="20"/>
+              </w:rPr>
+            </w:pPr>
+            <w:r>
+              <w:rPr>
+                <w:i/>
+                <w:sz w:val="20"/>
+              </w:rPr>
+              <w:t>UC012</w:t>
+            </w:r>
+          </w:p>
+        </w:tc>
+        <w:tc>
+          <w:tcPr>
+            <w:tcW w:w="2769" w:type="dxa"/>
+          </w:tcPr>
+          <w:p>
+            <w:pPr>
+              <w:pStyle w:val="TableParagraph"/>
+              <w:spacing w:before="55"/>
+              <w:rPr>
+                <w:i/>
+                <w:sz w:val="20"/>
+              </w:rPr>
+            </w:pPr>
+            <w:r>
+              <w:rPr>
+                <w:i/>
+                <w:sz w:val="20"/>
+              </w:rPr>
+              <w:t>Efetuar ligação</w:t>
+            </w:r>
+          </w:p>
+        </w:tc>
+        <w:tc>
+          <w:tcPr>
+            <w:tcW w:w="4094" w:type="dxa"/>
+          </w:tcPr>
+          <w:p>
+            <w:pPr>
+              <w:pStyle w:val="TableParagraph"/>
+              <w:spacing w:before="0"/>
+              <w:ind w:right="88"/>
+              <w:rPr>
+                <w:i/>
+                <w:sz w:val="20"/>
+                <w:lang w:val="pt-BR"/>
+              </w:rPr>
+            </w:pPr>
+            <w:r>
+              <w:rPr>
+                <w:i/>
+                <w:sz w:val="20"/>
+              </w:rPr>
+              <w:t>O usuário poderá clicar para efetuar uma ligação para empresa</w:t>
+            </w:r>
+            <w:r>
+              <w:rPr>
+                <w:i/>
+                <w:sz w:val="20"/>
+                <w:lang w:val="pt-BR"/>
+              </w:rPr>
+              <w:pict w14:anchorId="041497C0">
+                <v:shapetype id="_x0000_t75" coordsize="21600,21600" o:spt="75" o:preferrelative="t" path="m@4@5l@4@11@9@11@9@5xe" filled="f" stroked="f">
+                  <v:stroke joinstyle="miter"/>
+                  <v:formulas>
+                    <v:f eqn="if lineDrawn pixelLineWidth 0"/>
+                    <v:f eqn="sum @0 1 0"/>
+                    <v:f eqn="sum 0 0 @1"/>
+                    <v:f eqn="prod @2 1 2"/>
+                    <v:f eqn="prod @3 21600 pixelWidth"/>
+                    <v:f eqn="prod @3 21600 pixelHeight"/>
+                    <v:f eqn="sum @0 0 1"/>
+                    <v:f eqn="prod @6 1 2"/>
+                    <v:f eqn="prod @7 21600 pixelWidth"/>
+                    <v:f eqn="sum @8 21600 0"/>
+                    <v:f eqn="prod @7 21600 pixelHeight"/>
+                    <v:f eqn="sum @10 21600 0"/>
+                  </v:formulas>
+                  <v:path o:extrusionok="f" gradientshapeok="t" o:connecttype="rect"/>
+                  <o:lock v:ext="edit" aspectratio="t"/>
+                </v:shapetype>
+                <v:shape id="_x0000_i1025" type="#_x0000_t75" style="width:204pt;height:83.55pt">
+                  <v:imagedata r:id="rId10" o:title="CodeTur (1)"/>
+                </v:shape>
+              </w:pict>
+            </w:r>
           </w:p>
         </w:tc>
       </w:tr>
@@ -5528,7 +6469,7 @@
           <w:sz w:val="20"/>
         </w:rPr>
         <w:sectPr>
-          <w:headerReference w:type="default" r:id="rId10"/>
+          <w:headerReference w:type="default" r:id="rId11"/>
           <w:pgSz w:w="12240" w:h="15840"/>
           <w:pgMar w:top="1120" w:right="1380" w:bottom="1020" w:left="1660" w:header="914" w:footer="836" w:gutter="0"/>
           <w:cols w:space="720"/>
@@ -5574,8 +6515,8 @@
           <w:sz w:val="24"/>
         </w:rPr>
       </w:pPr>
-      <w:bookmarkStart w:id="16" w:name="_bookmark15"/>
-      <w:bookmarkEnd w:id="16"/>
+      <w:bookmarkStart w:id="15" w:name="_bookmark15"/>
+      <w:bookmarkEnd w:id="15"/>
       <w:r>
         <w:rPr>
           <w:b/>
@@ -5601,6 +6542,110 @@
         </w:rPr>
         <w:t>Uso</w:t>
       </w:r>
+    </w:p>
+    <w:p>
+      <w:pPr>
+        <w:rPr>
+          <w:sz w:val="24"/>
+        </w:rPr>
+      </w:pPr>
+    </w:p>
+    <w:p>
+      <w:pPr>
+        <w:rPr>
+          <w:sz w:val="24"/>
+        </w:rPr>
+      </w:pPr>
+    </w:p>
+    <w:p>
+      <w:pPr>
+        <w:rPr>
+          <w:sz w:val="24"/>
+        </w:rPr>
+      </w:pPr>
+      <w:r>
+        <w:rPr>
+          <w:noProof/>
+          <w:sz w:val="24"/>
+          <w:lang w:val="pt-BR" w:eastAsia="pt-BR" w:bidi="ar-SA"/>
+        </w:rPr>
+        <w:drawing>
+          <wp:inline distT="0" distB="0" distL="0" distR="0" wp14:anchorId="55954275" wp14:editId="3D489413">
+            <wp:extent cx="5842000" cy="2395232"/>
+            <wp:effectExtent l="0" t="0" r="6350" b="5080"/>
+            <wp:docPr id="1" name="Imagem 1" descr="C:\Users\46938238804\Downloads\CodeTur (1).png"/>
+            <wp:cNvGraphicFramePr>
+              <a:graphicFrameLocks xmlns:a="http://schemas.openxmlformats.org/drawingml/2006/main" noChangeAspect="1"/>
+            </wp:cNvGraphicFramePr>
+            <a:graphic xmlns:a="http://schemas.openxmlformats.org/drawingml/2006/main">
+              <a:graphicData uri="http://schemas.openxmlformats.org/drawingml/2006/picture">
+                <pic:pic xmlns:pic="http://schemas.openxmlformats.org/drawingml/2006/picture">
+                  <pic:nvPicPr>
+                    <pic:cNvPr id="0" name="Picture 2" descr="C:\Users\46938238804\Downloads\CodeTur (1).png"/>
+                    <pic:cNvPicPr>
+                      <a:picLocks noChangeAspect="1" noChangeArrowheads="1"/>
+                    </pic:cNvPicPr>
+                  </pic:nvPicPr>
+                  <pic:blipFill>
+                    <a:blip r:embed="rId12">
+                      <a:extLst>
+                        <a:ext uri="{28A0092B-C50C-407E-A947-70E740481C1C}">
+                          <a14:useLocalDpi xmlns:a14="http://schemas.microsoft.com/office/drawing/2010/main" val="0"/>
+                        </a:ext>
+                      </a:extLst>
+                    </a:blip>
+                    <a:srcRect/>
+                    <a:stretch>
+                      <a:fillRect/>
+                    </a:stretch>
+                  </pic:blipFill>
+                  <pic:spPr bwMode="auto">
+                    <a:xfrm>
+                      <a:off x="0" y="0"/>
+                      <a:ext cx="5842000" cy="2395232"/>
+                    </a:xfrm>
+                    <a:prstGeom prst="rect">
+                      <a:avLst/>
+                    </a:prstGeom>
+                    <a:noFill/>
+                    <a:ln>
+                      <a:noFill/>
+                    </a:ln>
+                  </pic:spPr>
+                </pic:pic>
+              </a:graphicData>
+            </a:graphic>
+          </wp:inline>
+        </w:drawing>
+      </w:r>
+    </w:p>
+    <w:p>
+      <w:pPr>
+        <w:rPr>
+          <w:sz w:val="24"/>
+        </w:rPr>
+      </w:pPr>
+    </w:p>
+    <w:p>
+      <w:pPr>
+        <w:rPr>
+          <w:sz w:val="24"/>
+        </w:rPr>
+      </w:pPr>
+    </w:p>
+    <w:p>
+      <w:pPr>
+        <w:rPr>
+          <w:sz w:val="24"/>
+        </w:rPr>
+      </w:pPr>
+    </w:p>
+    <w:p>
+      <w:pPr>
+        <w:rPr>
+          <w:sz w:val="24"/>
+        </w:rPr>
+      </w:pPr>
     </w:p>
     <w:p>
       <w:pPr>
@@ -5613,6 +6658,16 @@
           <w:cols w:space="720"/>
         </w:sectPr>
       </w:pPr>
+      <w:r>
+        <w:rPr>
+          <w:sz w:val="24"/>
+        </w:rPr>
+        <w:pict w14:anchorId="5AFE3028">
+          <v:shape id="_x0000_i1027" type="#_x0000_t75" style="width:459.45pt;height:237pt">
+            <v:imagedata r:id="rId13" o:title="CodeTur (2)"/>
+          </v:shape>
+        </w:pict>
+      </w:r>
     </w:p>
     <w:p>
       <w:pPr>
@@ -5642,8 +6697,8 @@
           <w:sz w:val="24"/>
         </w:rPr>
       </w:pPr>
-      <w:bookmarkStart w:id="17" w:name="_bookmark16"/>
-      <w:bookmarkEnd w:id="17"/>
+      <w:bookmarkStart w:id="16" w:name="_bookmark16"/>
+      <w:bookmarkEnd w:id="16"/>
       <w:r>
         <w:rPr>
           <w:b/>
@@ -5702,6 +6757,64 @@
           <w:cols w:space="720"/>
         </w:sectPr>
       </w:pPr>
+      <w:bookmarkStart w:id="17" w:name="_GoBack"/>
+      <w:r>
+        <w:rPr>
+          <w:rFonts w:ascii="Tahoma"/>
+          <w:noProof/>
+          <w:sz w:val="12"/>
+          <w:lang w:val="pt-BR" w:eastAsia="pt-BR" w:bidi="ar-SA"/>
+        </w:rPr>
+        <w:drawing>
+          <wp:inline distT="0" distB="0" distL="0" distR="0" wp14:anchorId="3C33DEE3" wp14:editId="6DBEF56F">
+            <wp:extent cx="4773295" cy="2209800"/>
+            <wp:effectExtent l="0" t="0" r="8255" b="0"/>
+            <wp:docPr id="3" name="Imagem 3" descr="C:\Users\46938238804\Downloads\CodeTur (3).png"/>
+            <wp:cNvGraphicFramePr>
+              <a:graphicFrameLocks xmlns:a="http://schemas.openxmlformats.org/drawingml/2006/main" noChangeAspect="1"/>
+            </wp:cNvGraphicFramePr>
+            <a:graphic xmlns:a="http://schemas.openxmlformats.org/drawingml/2006/main">
+              <a:graphicData uri="http://schemas.openxmlformats.org/drawingml/2006/picture">
+                <pic:pic xmlns:pic="http://schemas.openxmlformats.org/drawingml/2006/picture">
+                  <pic:nvPicPr>
+                    <pic:cNvPr id="0" name="Picture 5" descr="C:\Users\46938238804\Downloads\CodeTur (3).png"/>
+                    <pic:cNvPicPr>
+                      <a:picLocks noChangeAspect="1" noChangeArrowheads="1"/>
+                    </pic:cNvPicPr>
+                  </pic:nvPicPr>
+                  <pic:blipFill>
+                    <a:blip r:embed="rId14">
+                      <a:extLst>
+                        <a:ext uri="{28A0092B-C50C-407E-A947-70E740481C1C}">
+                          <a14:useLocalDpi xmlns:a14="http://schemas.microsoft.com/office/drawing/2010/main" val="0"/>
+                        </a:ext>
+                      </a:extLst>
+                    </a:blip>
+                    <a:srcRect/>
+                    <a:stretch>
+                      <a:fillRect/>
+                    </a:stretch>
+                  </pic:blipFill>
+                  <pic:spPr bwMode="auto">
+                    <a:xfrm>
+                      <a:off x="0" y="0"/>
+                      <a:ext cx="4773295" cy="2209800"/>
+                    </a:xfrm>
+                    <a:prstGeom prst="rect">
+                      <a:avLst/>
+                    </a:prstGeom>
+                    <a:noFill/>
+                    <a:ln>
+                      <a:noFill/>
+                    </a:ln>
+                  </pic:spPr>
+                </pic:pic>
+              </a:graphicData>
+            </a:graphic>
+          </wp:inline>
+        </w:drawing>
+      </w:r>
+      <w:bookmarkEnd w:id="17"/>
     </w:p>
     <w:p>
       <w:pPr>
@@ -5841,7 +6954,7 @@
               </wp:inline>
             </w:drawing>
           </mc:Choice>
-          <mc:Fallback xmlns:mv="urn:schemas-microsoft-com:mac:vml" xmlns:mo="http://schemas.microsoft.com/office/mac/office/2008/main">
+          <mc:Fallback xmlns:mo="http://schemas.microsoft.com/office/mac/office/2008/main" xmlns:mv="urn:schemas-microsoft-com:mac:vml">
             <w:pict>
               <v:group w14:anchorId="1E8281ED" id="Group_x0020_2" o:spid="_x0000_s1026" style="width:434.95pt;height:2.2pt;mso-position-horizontal-relative:char;mso-position-vertical-relative:line" coordsize="8699,44" o:gfxdata="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">
                 <v:line id="Line_x0020_3" o:spid="_x0000_s1027" style="position:absolute;visibility:visible;mso-wrap-style:square" from="0,22" to="8699,22" o:connectortype="straight" o:gfxdata="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" strokecolor="#1f487c" strokeweight="2.16pt"/>
@@ -6109,7 +7222,7 @@
     </w:tbl>
     <w:p/>
     <w:sectPr>
-      <w:headerReference w:type="default" r:id="rId11"/>
+      <w:headerReference w:type="default" r:id="rId15"/>
       <w:pgSz w:w="12240" w:h="15840"/>
       <w:pgMar w:top="1880" w:right="1380" w:bottom="1020" w:left="1660" w:header="914" w:footer="836" w:gutter="0"/>
       <w:cols w:space="720"/>
@@ -6364,7 +7477,7 @@
             </wp:anchor>
           </w:drawing>
         </mc:Choice>
-        <mc:Fallback xmlns:mv="urn:schemas-microsoft-com:mac:vml" xmlns:mo="http://schemas.microsoft.com/office/mac/office/2008/main">
+        <mc:Fallback xmlns:mo="http://schemas.microsoft.com/office/mac/office/2008/main" xmlns:mv="urn:schemas-microsoft-com:mac:vml">
           <w:pict>
             <v:group w14:anchorId="08E30FF0" id="Group_x0020_23" o:spid="_x0000_s1026" style="position:absolute;margin-left:90pt;margin-top:736.15pt;width:492.1pt;height:.5pt;z-index:-252368896;mso-position-horizontal-relative:page;mso-position-vertical-relative:page" coordorigin="1800,14724" coordsize="9842,10" o:gfxdata="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">
               <v:line id="Line_x0020_28" o:spid="_x0000_s1027" style="position:absolute;visibility:visible;mso-wrap-style:square" from="1800,14728" to="5737,14728" o:connectortype="straight" o:gfxdata="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" strokeweight="6095emu"/>
@@ -6453,7 +7566,13 @@
                             <w:rPr>
                               <w:sz w:val="16"/>
                             </w:rPr>
-                            <w:t>Documento de Especificação de Requisitos</w:t>
+                            <w:t xml:space="preserve">Documento </w:t>
+                          </w:r>
+                          <w:r>
+                            <w:rPr>
+                              <w:sz w:val="16"/>
+                            </w:rPr>
+                            <w:t>de Especificação de Requisitos</w:t>
                           </w:r>
                         </w:p>
                       </w:txbxContent>
@@ -6599,7 +7718,7 @@
                               <w:noProof/>
                               <w:sz w:val="16"/>
                             </w:rPr>
-                            <w:t>6</w:t>
+                            <w:t>13</w:t>
                           </w:r>
                           <w:r>
                             <w:fldChar w:fldCharType="end"/>
@@ -6608,7 +7727,13 @@
                             <w:rPr>
                               <w:sz w:val="16"/>
                             </w:rPr>
-                            <w:t xml:space="preserve"> de 13</w:t>
+                            <w:t xml:space="preserve"> </w:t>
+                          </w:r>
+                          <w:r>
+                            <w:rPr>
+                              <w:sz w:val="16"/>
+                            </w:rPr>
+                            <w:t>de 13</w:t>
                           </w:r>
                         </w:p>
                       </w:txbxContent>
@@ -6630,7 +7755,11 @@
         </mc:Choice>
         <mc:Fallback>
           <w:pict>
-            <v:shape w14:anchorId="4A5408C3" id="Text Box 21" o:spid="_x0000_s1029" type="#_x0000_t202" style="position:absolute;margin-left:510.5pt;margin-top:735.7pt;width:67.2pt;height:11.8pt;z-index:-252366848;visibility:visible;mso-wrap-style:square;mso-width-percent:0;mso-height-percent:0;mso-wrap-distance-left:9pt;mso-wrap-distance-top:0;mso-wrap-distance-right:9pt;mso-wrap-distance-bottom:0;mso-position-horizontal:absolute;mso-position-horizontal-relative:page;mso-position-vertical:absolute;mso-position-vertical-relative:page;mso-width-percent:0;mso-height-percent:0;mso-width-relative:page;mso-height-relative:page;v-text-anchor:top" o:gfxdata="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" filled="f" stroked="f">
+            <v:shapetype w14:anchorId="4A5408C3" id="_x0000_t202" coordsize="21600,21600" o:spt="202" path="m,l,21600r21600,l21600,xe">
+              <v:stroke joinstyle="miter"/>
+              <v:path gradientshapeok="t" o:connecttype="rect"/>
+            </v:shapetype>
+            <v:shape id="Text Box 21" o:spid="_x0000_s1029" type="#_x0000_t202" style="position:absolute;margin-left:510.5pt;margin-top:735.7pt;width:67.2pt;height:11.8pt;z-index:-252366848;visibility:visible;mso-wrap-style:square;mso-width-percent:0;mso-height-percent:0;mso-wrap-distance-left:9pt;mso-wrap-distance-top:0;mso-wrap-distance-right:9pt;mso-wrap-distance-bottom:0;mso-position-horizontal:absolute;mso-position-horizontal-relative:page;mso-position-vertical:absolute;mso-position-vertical-relative:page;mso-width-percent:0;mso-height-percent:0;mso-width-relative:page;mso-height-relative:page;v-text-anchor:top" o:gfxdata="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" filled="f" stroked="f">
               <v:textbox inset="0,0,0,0">
                 <w:txbxContent>
                   <w:p>
@@ -6664,7 +7793,7 @@
                         <w:noProof/>
                         <w:sz w:val="16"/>
                       </w:rPr>
-                      <w:t>6</w:t>
+                      <w:t>13</w:t>
                     </w:r>
                     <w:r>
                       <w:fldChar w:fldCharType="end"/>
@@ -6673,7 +7802,13 @@
                       <w:rPr>
                         <w:sz w:val="16"/>
                       </w:rPr>
-                      <w:t xml:space="preserve"> de 13</w:t>
+                      <w:t xml:space="preserve"> </w:t>
+                    </w:r>
+                    <w:r>
+                      <w:rPr>
+                        <w:sz w:val="16"/>
+                      </w:rPr>
+                      <w:t>de 13</w:t>
                     </w:r>
                   </w:p>
                 </w:txbxContent>
@@ -7052,7 +8187,7 @@
             </wp:anchor>
           </w:drawing>
         </mc:Choice>
-        <mc:Fallback xmlns:mv="urn:schemas-microsoft-com:mac:vml" xmlns:mo="http://schemas.microsoft.com/office/mac/office/2008/main">
+        <mc:Fallback xmlns:mo="http://schemas.microsoft.com/office/mac/office/2008/main" xmlns:mv="urn:schemas-microsoft-com:mac:vml">
           <w:pict>
             <v:group w14:anchorId="7E3E339B" id="Group_x0020_31" o:spid="_x0000_s1026" style="position:absolute;margin-left:90pt;margin-top:45.7pt;width:432.1pt;height:.5pt;z-index:-252372992;mso-position-horizontal-relative:page;mso-position-vertical-relative:page" coordorigin="1800,914" coordsize="8642,10" o:gfxdata="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">
               <v:line id="Line_x0020_34" o:spid="_x0000_s1027" style="position:absolute;visibility:visible;mso-wrap-style:square" from="1800,919" to="6121,919" o:connectortype="straight" o:gfxdata="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" strokeweight=".48pt"/>
@@ -7349,7 +8484,7 @@
             </wp:anchor>
           </w:drawing>
         </mc:Choice>
-        <mc:Fallback xmlns:mv="urn:schemas-microsoft-com:mac:vml" xmlns:mo="http://schemas.microsoft.com/office/mac/office/2008/main">
+        <mc:Fallback xmlns:mo="http://schemas.microsoft.com/office/mac/office/2008/main" xmlns:mv="urn:schemas-microsoft-com:mac:vml">
           <w:pict>
             <v:group w14:anchorId="393C8AB8" id="Group_x0020_17" o:spid="_x0000_s1026" style="position:absolute;margin-left:90pt;margin-top:45.7pt;width:432.1pt;height:.5pt;z-index:-252365824;mso-position-horizontal-relative:page;mso-position-vertical-relative:page" coordorigin="1800,914" coordsize="8642,10" o:gfxdata="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">
               <v:line id="Line_x0020_20" o:spid="_x0000_s1027" style="position:absolute;visibility:visible;mso-wrap-style:square" from="1800,919" to="6121,919" o:connectortype="straight" o:gfxdata="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" strokeweight=".48pt"/>
@@ -7436,7 +8571,13 @@
                             <w:rPr>
                               <w:sz w:val="16"/>
                             </w:rPr>
-                            <w:t>Documento de Requisitos</w:t>
+                            <w:t xml:space="preserve">Documento </w:t>
+                          </w:r>
+                          <w:r>
+                            <w:rPr>
+                              <w:sz w:val="16"/>
+                            </w:rPr>
+                            <w:t>de Requisitos</w:t>
                           </w:r>
                         </w:p>
                       </w:txbxContent>
@@ -7809,7 +8950,7 @@
             </wp:anchor>
           </w:drawing>
         </mc:Choice>
-        <mc:Fallback xmlns:mv="urn:schemas-microsoft-com:mac:vml" xmlns:mo="http://schemas.microsoft.com/office/mac/office/2008/main">
+        <mc:Fallback xmlns:mo="http://schemas.microsoft.com/office/mac/office/2008/main" xmlns:mv="urn:schemas-microsoft-com:mac:vml">
           <w:pict>
             <v:group w14:anchorId="42D8B6BB" id="Group_x0020_11" o:spid="_x0000_s1026" style="position:absolute;margin-left:90pt;margin-top:45.7pt;width:432.1pt;height:.5pt;z-index:-252362752;mso-position-horizontal-relative:page;mso-position-vertical-relative:page" coordorigin="1800,914" coordsize="8642,10" o:gfxdata="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">
               <v:line id="Line_x0020_14" o:spid="_x0000_s1027" style="position:absolute;visibility:visible;mso-wrap-style:square" from="1800,919" to="6121,919" o:connectortype="straight" o:gfxdata="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" strokeweight=".48pt"/>
@@ -8233,7 +9374,7 @@
             </wp:anchor>
           </w:drawing>
         </mc:Choice>
-        <mc:Fallback xmlns:mv="urn:schemas-microsoft-com:mac:vml" xmlns:mo="http://schemas.microsoft.com/office/mac/office/2008/main">
+        <mc:Fallback xmlns:mo="http://schemas.microsoft.com/office/mac/office/2008/main" xmlns:mv="urn:schemas-microsoft-com:mac:vml">
           <w:pict>
             <v:group w14:anchorId="7D7BB678" id="Group_x0020_5" o:spid="_x0000_s1026" style="position:absolute;margin-left:90pt;margin-top:45.7pt;width:432.1pt;height:.5pt;z-index:-252359680;mso-position-horizontal-relative:page;mso-position-vertical-relative:page" coordorigin="1800,914" coordsize="8642,10" o:gfxdata="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">
               <v:line id="Line_x0020_8" o:spid="_x0000_s1027" style="position:absolute;visibility:visible;mso-wrap-style:square" from="1800,919" to="6121,919" o:connectortype="straight" o:gfxdata="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" strokeweight=".48pt"/>
@@ -8313,7 +9454,7 @@
             </wp:anchor>
           </w:drawing>
         </mc:Choice>
-        <mc:Fallback xmlns:mv="urn:schemas-microsoft-com:mac:vml" xmlns:mo="http://schemas.microsoft.com/office/mac/office/2008/main">
+        <mc:Fallback xmlns:mo="http://schemas.microsoft.com/office/mac/office/2008/main" xmlns:mv="urn:schemas-microsoft-com:mac:vml">
           <w:pict>
             <v:line w14:anchorId="3182681E" id="Line_x0020_4" o:spid="_x0000_s1026" style="position:absolute;z-index:-252358656;visibility:visible;mso-wrap-style:square;mso-width-percent:0;mso-height-percent:0;mso-wrap-distance-left:9pt;mso-wrap-distance-top:0;mso-wrap-distance-right:9pt;mso-wrap-distance-bottom:0;mso-position-horizontal:absolute;mso-position-horizontal-relative:page;mso-position-vertical:absolute;mso-position-vertical-relative:page;mso-width-percent:0;mso-height-percent:0;mso-width-relative:page;mso-height-relative:page" from="88.55pt,93.6pt" to="523.5pt,93.6pt" o:gfxdata="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" strokecolor="#1f487c" strokeweight="2.16pt">
               <w10:wrap anchorx="page" anchory="page"/>

</xml_diff>